<commit_message>
Componentes practicos semana 4
</commit_message>
<xml_diff>
--- a/Componentes_Prácticos/sesion_9/CP_Java sesión 9_Semana 3.docx
+++ b/Componentes_Prácticos/sesion_9/CP_Java sesión 9_Semana 3.docx
@@ -287,6 +287,7 @@
       <w:pPr>
         <w:widowControl w:val="0"/>
         <w:spacing w:line="240" w:lineRule="auto"/>
+        <w:ind w:left="720" w:firstLine="0"/>
         <w:jc w:val="both"/>
         <w:rPr/>
       </w:pPr>
@@ -440,7 +441,6 @@
       <w:pPr>
         <w:widowControl w:val="0"/>
         <w:spacing w:line="240" w:lineRule="auto"/>
-        <w:ind w:left="720" w:firstLine="0"/>
         <w:jc w:val="both"/>
         <w:rPr/>
       </w:pPr>
@@ -676,7 +676,7 @@
         <w:rPr>
           <w:rtl w:val="0"/>
         </w:rPr>
-        <w:t xml:space="preserve">Total a pagar por pedido a realizar: leer un código de producto, el tipo, y una cantidad de unidades de compra, indicar el total a pagar por ese pedido al proveedor. Para ello utilice el método creado en la clase Producto pasando por parámetro la cantidad de unidades de compra.</w:t>
+        <w:t xml:space="preserve">Modificar cantidad mínima requerida en bodega: leer código de producto, el tipo (calzado o prenda) y el nuevo valor para la cantidad de unidades mínimas requeridas, validar en el método set de la variable correspondiente que la nueva cantidad no sea menor a 0, en caso de serlo establecer la cantidad mínima como 0.</w:t>
       </w:r>
     </w:p>
     <w:p>
@@ -689,24 +689,6 @@
         <w:spacing w:line="240" w:lineRule="auto"/>
         <w:ind w:left="720" w:hanging="360"/>
         <w:jc w:val="both"/>
-      </w:pPr>
-      <w:r>
-        <w:rPr>
-          <w:rtl w:val="0"/>
-        </w:rPr>
-        <w:t xml:space="preserve">Modificar cantidad mínima requerida en bodega: leer código de producto, y el nuevo valor para la cantidad de unidades mínimas requeridas, validar en el método set de la variable correspondiente que la nueva cantidad no sea menor a 0, en caso de serlo establecer la cantidad mínima como 0.</w:t>
-      </w:r>
-    </w:p>
-    <w:p>
-      <w:pPr>
-        <w:widowControl w:val="0"/>
-        <w:numPr>
-          <w:ilvl w:val="0"/>
-          <w:numId w:val="4"/>
-        </w:numPr>
-        <w:spacing w:line="240" w:lineRule="auto"/>
-        <w:ind w:left="720" w:hanging="360"/>
-        <w:jc w:val="both"/>
         <w:rPr>
           <w:u w:val="none"/>
         </w:rPr>
@@ -715,7 +697,7 @@
         <w:rPr>
           <w:rtl w:val="0"/>
         </w:rPr>
-        <w:t xml:space="preserve">Vender producto: solicite el código de un producto a vender, y las unidades correspondientes, calcule el valor de la factura con descuento y sin descuento. Validar que existan las unidades necesarias para la venta y modificar las unidades existentes después de la venta utilizando el método set de la variable correspondiente.</w:t>
+        <w:t xml:space="preserve">Vender producto: solicite el código de un producto a vender, el tipo (calzado o prenda), y las unidades correspondientes, calcule el valor de la factura con descuento y sin descuento. Validar que existan las unidades necesarias para la venta y modificar las unidades existentes después de la venta utilizando el método set de la variable correspondiente.</w:t>
       </w:r>
     </w:p>
     <w:p>

</xml_diff>